<commit_message>
fully working project creating docx file with 2 new pics and table
</commit_message>
<xml_diff>
--- a/input_word_file.docx
+++ b/input_word_file.docx
@@ -974,145 +974,6 @@
         </w:rPr>
       </w:r>
     </w:p>
-    <w:tbl>
-      <w:tblPr>
-        <w:tblW w:type="auto" w:w="0"/>
-        <w:tblLook w:firstColumn="1" w:firstRow="1" w:lastColumn="0" w:lastRow="0" w:noHBand="0" w:noVBand="1" w:val="04A0"/>
-      </w:tblPr>
-      <w:tblGrid>
-        <w:gridCol w:w="2769"/>
-        <w:gridCol w:w="2769"/>
-        <w:gridCol w:w="2769"/>
-      </w:tblGrid>
-      <w:tr>
-        <w:tc>
-          <w:tcPr>
-            <w:tcW w:type="dxa" w:w="1872"/>
-          </w:tcPr>
-          <w:p>
-            <w:r>
-              <w:t>3</w:t>
-            </w:r>
-          </w:p>
-        </w:tc>
-        <w:tc>
-          <w:tcPr>
-            <w:tcW w:type="dxa" w:w="1872"/>
-          </w:tcPr>
-          <w:p>
-            <w:r>
-              <w:t>20</w:t>
-            </w:r>
-          </w:p>
-        </w:tc>
-        <w:tc>
-          <w:tcPr>
-            <w:tcW w:type="dxa" w:w="1872"/>
-          </w:tcPr>
-          <w:p>
-            <w:r>
-              <w:t>89</w:t>
-            </w:r>
-          </w:p>
-        </w:tc>
-      </w:tr>
-      <w:tr>
-        <w:tc>
-          <w:tcPr>
-            <w:tcW w:type="dxa" w:w="1872"/>
-          </w:tcPr>
-          <w:p>
-            <w:r>
-              <w:t>4</w:t>
-            </w:r>
-          </w:p>
-        </w:tc>
-        <w:tc>
-          <w:tcPr>
-            <w:tcW w:type="dxa" w:w="1872"/>
-          </w:tcPr>
-          <w:p>
-            <w:r>
-              <w:t>35</w:t>
-            </w:r>
-          </w:p>
-        </w:tc>
-        <w:tc>
-          <w:tcPr>
-            <w:tcW w:type="dxa" w:w="1872"/>
-          </w:tcPr>
-          <w:p>
-            <w:r>
-              <w:t>94</w:t>
-            </w:r>
-          </w:p>
-        </w:tc>
-      </w:tr>
-      <w:tr>
-        <w:tc>
-          <w:tcPr>
-            <w:tcW w:type="dxa" w:w="1872"/>
-          </w:tcPr>
-          <w:p>
-            <w:r>
-              <w:t>37</w:t>
-            </w:r>
-          </w:p>
-        </w:tc>
-        <w:tc>
-          <w:tcPr>
-            <w:tcW w:type="dxa" w:w="1872"/>
-          </w:tcPr>
-          <w:p>
-            <w:r>
-              <w:t>38</w:t>
-            </w:r>
-          </w:p>
-        </w:tc>
-        <w:tc>
-          <w:tcPr>
-            <w:tcW w:type="dxa" w:w="1872"/>
-          </w:tcPr>
-          <w:p>
-            <w:r>
-              <w:t>41</w:t>
-            </w:r>
-          </w:p>
-        </w:tc>
-      </w:tr>
-      <w:tr>
-        <w:tc>
-          <w:tcPr>
-            <w:tcW w:type="dxa" w:w="1872"/>
-          </w:tcPr>
-          <w:p>
-            <w:r>
-              <w:t>68</w:t>
-            </w:r>
-          </w:p>
-        </w:tc>
-        <w:tc>
-          <w:tcPr>
-            <w:tcW w:type="dxa" w:w="1872"/>
-          </w:tcPr>
-          <w:p>
-            <w:r>
-              <w:t>61</w:t>
-            </w:r>
-          </w:p>
-        </w:tc>
-        <w:tc>
-          <w:tcPr>
-            <w:tcW w:type="dxa" w:w="1872"/>
-          </w:tcPr>
-          <w:p>
-            <w:r>
-              <w:t>37</w:t>
-            </w:r>
-          </w:p>
-        </w:tc>
-      </w:tr>
-    </w:tbl>
     <w:sectPr>
       <w:headerReference r:id="rId7" w:type="default"/>
       <w:footerReference r:id="rId8" w:type="default"/>

</xml_diff>